<commit_message>
removed the database import section of the install manual due to our changes to make it dynamic
</commit_message>
<xml_diff>
--- a/OnlineAuction/Documents/Install/Install Manual.docx
+++ b/OnlineAuction/Documents/Install/Install Manual.docx
@@ -290,7 +290,6 @@
         <w:rPr>
           <w:rFonts w:ascii="Courier New" w:hAnsi="Courier New" w:cs="Courier New"/>
         </w:rPr>
-        <w:lastRenderedPageBreak/>
         <w:t>Table of Contents</w:t>
       </w:r>
       <w:bookmarkEnd w:id="1"/>
@@ -986,7 +985,6 @@
         <w:rPr>
           <w:rFonts w:ascii="Courier New" w:hAnsi="Courier New" w:cs="Courier New"/>
         </w:rPr>
-        <w:lastRenderedPageBreak/>
         <w:t>MySQL Installation</w:t>
       </w:r>
       <w:bookmarkEnd w:id="3"/>
@@ -1021,21 +1019,7 @@
         <w:rPr>
           <w:rFonts w:ascii="Courier New" w:hAnsi="Courier New" w:cs="Courier New"/>
         </w:rPr>
-        <w:t xml:space="preserve"> , making sure you select the correct installer for your platform (Windows, </w:t>
-      </w:r>
-      <w:proofErr w:type="spellStart"/>
-      <w:r>
-        <w:rPr>
-          <w:rFonts w:ascii="Courier New" w:hAnsi="Courier New" w:cs="Courier New"/>
-        </w:rPr>
-        <w:t>linux</w:t>
-      </w:r>
-      <w:proofErr w:type="spellEnd"/>
-      <w:r>
-        <w:rPr>
-          <w:rFonts w:ascii="Courier New" w:hAnsi="Courier New" w:cs="Courier New"/>
-        </w:rPr>
-        <w:t>, etc.)</w:t>
+        <w:t xml:space="preserve"> , making sure you select the correct installer for your platform (Windows, linux, etc.)</w:t>
       </w:r>
     </w:p>
     <w:p>
@@ -1537,16 +1521,8 @@
         <w:rPr>
           <w:rFonts w:ascii="Courier New" w:hAnsi="Courier New" w:cs="Courier New"/>
         </w:rPr>
-        <w:t xml:space="preserve">: </w:t>
-      </w:r>
-      <w:proofErr w:type="spellStart"/>
-      <w:r>
-        <w:rPr>
-          <w:rFonts w:ascii="Courier New" w:hAnsi="Courier New" w:cs="Courier New"/>
-        </w:rPr>
-        <w:t>springuser</w:t>
-      </w:r>
-      <w:proofErr w:type="spellEnd"/>
+        <w:t>: springuser</w:t>
+      </w:r>
     </w:p>
     <w:p>
       <w:pPr>
@@ -1575,16 +1551,8 @@
         <w:rPr>
           <w:rFonts w:ascii="Courier New" w:hAnsi="Courier New" w:cs="Courier New"/>
         </w:rPr>
-        <w:t xml:space="preserve">: </w:t>
-      </w:r>
-      <w:proofErr w:type="spellStart"/>
-      <w:r>
-        <w:rPr>
-          <w:rFonts w:ascii="Courier New" w:hAnsi="Courier New" w:cs="Courier New"/>
-        </w:rPr>
-        <w:t>ThePassword</w:t>
-      </w:r>
-      <w:proofErr w:type="spellEnd"/>
+        <w:t>: ThePassword</w:t>
+      </w:r>
     </w:p>
     <w:p>
       <w:pPr>
@@ -1639,336 +1607,14 @@
           <w:rFonts w:ascii="Courier New" w:hAnsi="Courier New" w:cs="Courier New"/>
         </w:rPr>
       </w:pPr>
-      <w:bookmarkStart w:id="6" w:name="_Toc126207078"/>
-      <w:r>
-        <w:rPr>
-          <w:rFonts w:ascii="Courier New" w:hAnsi="Courier New" w:cs="Courier New"/>
-        </w:rPr>
-        <w:lastRenderedPageBreak/>
-        <w:t>Database Import</w:t>
+      <w:bookmarkStart w:id="6" w:name="_Toc126207079"/>
+      <w:r>
+        <w:rPr>
+          <w:rFonts w:ascii="Courier New" w:hAnsi="Courier New" w:cs="Courier New"/>
+        </w:rPr>
+        <w:t>Eclipse Workspace Configuration</w:t>
       </w:r>
       <w:bookmarkEnd w:id="6"/>
-    </w:p>
-    <w:p>
-      <w:pPr>
-        <w:numPr>
-          <w:ilvl w:val="0"/>
-          <w:numId w:val="3"/>
-        </w:numPr>
-        <w:rPr>
-          <w:rFonts w:ascii="Courier New" w:hAnsi="Courier New" w:cs="Courier New"/>
-        </w:rPr>
-      </w:pPr>
-      <w:r>
-        <w:rPr>
-          <w:rFonts w:ascii="Courier New" w:hAnsi="Courier New" w:cs="Courier New"/>
-        </w:rPr>
-        <w:t>Open MySQL Workbench</w:t>
-      </w:r>
-    </w:p>
-    <w:p>
-      <w:pPr>
-        <w:numPr>
-          <w:ilvl w:val="0"/>
-          <w:numId w:val="3"/>
-        </w:numPr>
-        <w:rPr>
-          <w:rFonts w:ascii="Courier New" w:hAnsi="Courier New" w:cs="Courier New"/>
-        </w:rPr>
-      </w:pPr>
-      <w:r>
-        <w:rPr>
-          <w:rFonts w:ascii="Courier New" w:hAnsi="Courier New" w:cs="Courier New"/>
-        </w:rPr>
-        <w:t>Access your localhost connection</w:t>
-      </w:r>
-    </w:p>
-    <w:p>
-      <w:pPr>
-        <w:numPr>
-          <w:ilvl w:val="0"/>
-          <w:numId w:val="3"/>
-        </w:numPr>
-        <w:rPr>
-          <w:rFonts w:ascii="Courier New" w:hAnsi="Courier New" w:cs="Courier New"/>
-        </w:rPr>
-      </w:pPr>
-      <w:r>
-        <w:rPr>
-          <w:rFonts w:ascii="Courier New" w:hAnsi="Courier New" w:cs="Courier New"/>
-        </w:rPr>
-        <w:t>From the Navigator tab, select “Schemas”</w:t>
-      </w:r>
-    </w:p>
-    <w:p>
-      <w:pPr>
-        <w:numPr>
-          <w:ilvl w:val="1"/>
-          <w:numId w:val="3"/>
-        </w:numPr>
-        <w:rPr>
-          <w:rFonts w:ascii="Courier New" w:hAnsi="Courier New" w:cs="Courier New"/>
-        </w:rPr>
-      </w:pPr>
-      <w:r>
-        <w:rPr>
-          <w:rFonts w:ascii="Courier New" w:hAnsi="Courier New" w:cs="Courier New"/>
-        </w:rPr>
-        <w:t>Right click anywhere in the schemas window</w:t>
-      </w:r>
-    </w:p>
-    <w:p>
-      <w:pPr>
-        <w:numPr>
-          <w:ilvl w:val="1"/>
-          <w:numId w:val="3"/>
-        </w:numPr>
-        <w:rPr>
-          <w:rFonts w:ascii="Courier New" w:hAnsi="Courier New" w:cs="Courier New"/>
-        </w:rPr>
-      </w:pPr>
-      <w:r>
-        <w:rPr>
-          <w:rFonts w:ascii="Courier New" w:hAnsi="Courier New" w:cs="Courier New"/>
-        </w:rPr>
-        <w:t>Select Create Schema…</w:t>
-      </w:r>
-    </w:p>
-    <w:p>
-      <w:pPr>
-        <w:numPr>
-          <w:ilvl w:val="1"/>
-          <w:numId w:val="3"/>
-        </w:numPr>
-        <w:rPr>
-          <w:rFonts w:ascii="Courier New" w:hAnsi="Courier New" w:cs="Courier New"/>
-        </w:rPr>
-      </w:pPr>
-      <w:r>
-        <w:rPr>
-          <w:rFonts w:ascii="Courier New" w:hAnsi="Courier New" w:cs="Courier New"/>
-        </w:rPr>
-        <w:t>Name this schema “</w:t>
-      </w:r>
-      <w:proofErr w:type="spellStart"/>
-      <w:r>
-        <w:rPr>
-          <w:rFonts w:ascii="Courier New" w:hAnsi="Courier New" w:cs="Courier New"/>
-        </w:rPr>
-        <w:t>sellingwidgets</w:t>
-      </w:r>
-      <w:proofErr w:type="spellEnd"/>
-      <w:r>
-        <w:rPr>
-          <w:rFonts w:ascii="Courier New" w:hAnsi="Courier New" w:cs="Courier New"/>
-        </w:rPr>
-        <w:t>”</w:t>
-      </w:r>
-    </w:p>
-    <w:p>
-      <w:pPr>
-        <w:numPr>
-          <w:ilvl w:val="1"/>
-          <w:numId w:val="3"/>
-        </w:numPr>
-        <w:rPr>
-          <w:rFonts w:ascii="Courier New" w:hAnsi="Courier New" w:cs="Courier New"/>
-        </w:rPr>
-      </w:pPr>
-      <w:r>
-        <w:rPr>
-          <w:rFonts w:ascii="Courier New" w:hAnsi="Courier New" w:cs="Courier New"/>
-        </w:rPr>
-        <w:t>Select Apply</w:t>
-      </w:r>
-    </w:p>
-    <w:p>
-      <w:pPr>
-        <w:numPr>
-          <w:ilvl w:val="0"/>
-          <w:numId w:val="3"/>
-        </w:numPr>
-        <w:rPr>
-          <w:rFonts w:ascii="Courier New" w:hAnsi="Courier New" w:cs="Courier New"/>
-        </w:rPr>
-      </w:pPr>
-      <w:r>
-        <w:rPr>
-          <w:rFonts w:ascii="Courier New" w:hAnsi="Courier New" w:cs="Courier New"/>
-        </w:rPr>
-        <w:t>From the Navigator tab, select “Administration”</w:t>
-      </w:r>
-    </w:p>
-    <w:p>
-      <w:pPr>
-        <w:numPr>
-          <w:ilvl w:val="1"/>
-          <w:numId w:val="3"/>
-        </w:numPr>
-        <w:rPr>
-          <w:rFonts w:ascii="Courier New" w:hAnsi="Courier New" w:cs="Courier New"/>
-        </w:rPr>
-      </w:pPr>
-      <w:r>
-        <w:rPr>
-          <w:rFonts w:ascii="Courier New" w:hAnsi="Courier New" w:cs="Courier New"/>
-        </w:rPr>
-        <w:t>Click “Data Import/Restore”</w:t>
-      </w:r>
-    </w:p>
-    <w:p>
-      <w:pPr>
-        <w:numPr>
-          <w:ilvl w:val="1"/>
-          <w:numId w:val="3"/>
-        </w:numPr>
-        <w:rPr>
-          <w:rFonts w:ascii="Courier New" w:hAnsi="Courier New" w:cs="Courier New"/>
-        </w:rPr>
-      </w:pPr>
-      <w:r>
-        <w:rPr>
-          <w:rFonts w:ascii="Courier New" w:hAnsi="Courier New" w:cs="Courier New"/>
-        </w:rPr>
-        <w:t>Select the “Import from Self-Contained File” radio button</w:t>
-      </w:r>
-    </w:p>
-    <w:p>
-      <w:pPr>
-        <w:numPr>
-          <w:ilvl w:val="1"/>
-          <w:numId w:val="3"/>
-        </w:numPr>
-        <w:rPr>
-          <w:rFonts w:ascii="Courier New" w:hAnsi="Courier New" w:cs="Courier New"/>
-        </w:rPr>
-      </w:pPr>
-      <w:r>
-        <w:rPr>
-          <w:rFonts w:ascii="Courier New" w:hAnsi="Courier New" w:cs="Courier New"/>
-        </w:rPr>
-        <w:t xml:space="preserve">Select the </w:t>
-      </w:r>
-      <w:r>
-        <w:rPr>
-          <w:rFonts w:ascii="Courier New" w:hAnsi="Courier New" w:cs="Courier New"/>
-        </w:rPr>
-        <w:t>‘</w:t>
-      </w:r>
-      <w:r>
-        <w:rPr>
-          <w:rFonts w:ascii="Courier New" w:hAnsi="Courier New" w:cs="Courier New"/>
-        </w:rPr>
-        <w:t>Document</w:t>
-      </w:r>
-      <w:r>
-        <w:rPr>
-          <w:rFonts w:ascii="Courier New" w:hAnsi="Courier New" w:cs="Courier New"/>
-        </w:rPr>
-        <w:t>s</w:t>
-      </w:r>
-      <w:r>
-        <w:rPr>
-          <w:rFonts w:ascii="Courier New" w:hAnsi="Courier New" w:cs="Courier New"/>
-        </w:rPr>
-        <w:t>/</w:t>
-      </w:r>
-      <w:r>
-        <w:rPr>
-          <w:rFonts w:ascii="Courier New" w:hAnsi="Courier New" w:cs="Courier New"/>
-        </w:rPr>
-        <w:t>Program Documents</w:t>
-      </w:r>
-      <w:r>
-        <w:rPr>
-          <w:rFonts w:ascii="Courier New" w:hAnsi="Courier New" w:cs="Courier New"/>
-        </w:rPr>
-        <w:t>/</w:t>
-      </w:r>
-      <w:proofErr w:type="spellStart"/>
-      <w:r>
-        <w:rPr>
-          <w:rFonts w:ascii="Courier New" w:hAnsi="Courier New" w:cs="Courier New"/>
-        </w:rPr>
-        <w:t>SellingWidgetsMaster.sql</w:t>
-      </w:r>
-      <w:proofErr w:type="spellEnd"/>
-      <w:r>
-        <w:rPr>
-          <w:rFonts w:ascii="Courier New" w:hAnsi="Courier New" w:cs="Courier New"/>
-        </w:rPr>
-        <w:t>’</w:t>
-      </w:r>
-      <w:r>
-        <w:rPr>
-          <w:rFonts w:ascii="Courier New" w:hAnsi="Courier New" w:cs="Courier New"/>
-        </w:rPr>
-        <w:t xml:space="preserve"> file from within the project folder using the “...” browse button</w:t>
-      </w:r>
-    </w:p>
-    <w:p>
-      <w:pPr>
-        <w:numPr>
-          <w:ilvl w:val="1"/>
-          <w:numId w:val="3"/>
-        </w:numPr>
-        <w:rPr>
-          <w:rFonts w:ascii="Courier New" w:hAnsi="Courier New" w:cs="Courier New"/>
-        </w:rPr>
-      </w:pPr>
-      <w:r>
-        <w:rPr>
-          <w:rFonts w:ascii="Courier New" w:hAnsi="Courier New" w:cs="Courier New"/>
-        </w:rPr>
-        <w:t>Select the “</w:t>
-      </w:r>
-      <w:proofErr w:type="spellStart"/>
-      <w:r>
-        <w:rPr>
-          <w:rFonts w:ascii="Courier New" w:hAnsi="Courier New" w:cs="Courier New"/>
-        </w:rPr>
-        <w:t>sellingwidgets</w:t>
-      </w:r>
-      <w:proofErr w:type="spellEnd"/>
-      <w:r>
-        <w:rPr>
-          <w:rFonts w:ascii="Courier New" w:hAnsi="Courier New" w:cs="Courier New"/>
-        </w:rPr>
-        <w:t>” schema in the “Default Target Schema” selection dropdown</w:t>
-      </w:r>
-    </w:p>
-    <w:p>
-      <w:pPr>
-        <w:numPr>
-          <w:ilvl w:val="1"/>
-          <w:numId w:val="3"/>
-        </w:numPr>
-        <w:rPr>
-          <w:rFonts w:ascii="Courier New" w:hAnsi="Courier New" w:cs="Courier New"/>
-        </w:rPr>
-      </w:pPr>
-      <w:r>
-        <w:rPr>
-          <w:rFonts w:ascii="Courier New" w:hAnsi="Courier New" w:cs="Courier New"/>
-        </w:rPr>
-        <w:t>Once selected, click the “Start Import” button</w:t>
-      </w:r>
-    </w:p>
-    <w:p>
-      <w:pPr>
-        <w:pStyle w:val="Heading1"/>
-        <w:rPr>
-          <w:rFonts w:ascii="Courier New" w:hAnsi="Courier New" w:cs="Courier New"/>
-        </w:rPr>
-      </w:pPr>
-      <w:bookmarkStart w:id="7" w:name="_Toc126207079"/>
-      <w:r>
-        <w:rPr>
-          <w:rFonts w:ascii="Courier New" w:hAnsi="Courier New" w:cs="Courier New"/>
-        </w:rPr>
-        <w:t>Eclipse Workspace Configuration</w:t>
-      </w:r>
-      <w:bookmarkEnd w:id="7"/>
     </w:p>
     <w:p>
       <w:pPr>
@@ -2276,43 +1922,42 @@
           <w:rFonts w:ascii="Courier New" w:hAnsi="Courier New" w:cs="Courier New"/>
         </w:rPr>
       </w:pPr>
-      <w:bookmarkStart w:id="8" w:name="_t4mu6jnclgtk" w:colFirst="0" w:colLast="0"/>
+      <w:bookmarkStart w:id="7" w:name="_t4mu6jnclgtk" w:colFirst="0" w:colLast="0"/>
+      <w:bookmarkEnd w:id="7"/>
+      <w:r>
+        <w:rPr>
+          <w:rFonts w:ascii="Courier New" w:hAnsi="Courier New" w:cs="Courier New"/>
+        </w:rPr>
+        <w:br w:type="page"/>
+      </w:r>
+    </w:p>
+    <w:p>
+      <w:pPr>
+        <w:pStyle w:val="Heading1"/>
+        <w:rPr>
+          <w:rFonts w:ascii="Courier New" w:hAnsi="Courier New" w:cs="Courier New"/>
+        </w:rPr>
+      </w:pPr>
+      <w:bookmarkStart w:id="8" w:name="_Toc126207080"/>
+      <w:r>
+        <w:rPr>
+          <w:rFonts w:ascii="Courier New" w:hAnsi="Courier New" w:cs="Courier New"/>
+        </w:rPr>
+        <w:t>A</w:t>
+      </w:r>
+      <w:r>
+        <w:rPr>
+          <w:rFonts w:ascii="Courier New" w:hAnsi="Courier New" w:cs="Courier New"/>
+        </w:rPr>
+        <w:t>ccess &amp; Login</w:t>
+      </w:r>
+      <w:r>
+        <w:rPr>
+          <w:rFonts w:ascii="Courier New" w:hAnsi="Courier New" w:cs="Courier New"/>
+        </w:rPr>
+        <w:t xml:space="preserve"> Via Web Browser</w:t>
+      </w:r>
       <w:bookmarkEnd w:id="8"/>
-      <w:r>
-        <w:rPr>
-          <w:rFonts w:ascii="Courier New" w:hAnsi="Courier New" w:cs="Courier New"/>
-        </w:rPr>
-        <w:br w:type="page"/>
-      </w:r>
-    </w:p>
-    <w:p>
-      <w:pPr>
-        <w:pStyle w:val="Heading1"/>
-        <w:rPr>
-          <w:rFonts w:ascii="Courier New" w:hAnsi="Courier New" w:cs="Courier New"/>
-        </w:rPr>
-      </w:pPr>
-      <w:bookmarkStart w:id="9" w:name="_Toc126207080"/>
-      <w:r>
-        <w:rPr>
-          <w:rFonts w:ascii="Courier New" w:hAnsi="Courier New" w:cs="Courier New"/>
-        </w:rPr>
-        <w:lastRenderedPageBreak/>
-        <w:t>A</w:t>
-      </w:r>
-      <w:r>
-        <w:rPr>
-          <w:rFonts w:ascii="Courier New" w:hAnsi="Courier New" w:cs="Courier New"/>
-        </w:rPr>
-        <w:t>ccess &amp; Login</w:t>
-      </w:r>
-      <w:r>
-        <w:rPr>
-          <w:rFonts w:ascii="Courier New" w:hAnsi="Courier New" w:cs="Courier New"/>
-        </w:rPr>
-        <w:t xml:space="preserve"> Via Web Browser</w:t>
-      </w:r>
-      <w:bookmarkEnd w:id="9"/>
     </w:p>
     <w:p>
       <w:pPr>
@@ -2389,16 +2034,8 @@
         <w:rPr>
           <w:rFonts w:ascii="Courier New" w:hAnsi="Courier New" w:cs="Courier New"/>
         </w:rPr>
-        <w:t xml:space="preserve">Username: </w:t>
-      </w:r>
-      <w:proofErr w:type="spellStart"/>
-      <w:r>
-        <w:rPr>
-          <w:rFonts w:ascii="Courier New" w:hAnsi="Courier New" w:cs="Courier New"/>
-        </w:rPr>
-        <w:t>useradminwidget</w:t>
-      </w:r>
-      <w:proofErr w:type="spellEnd"/>
+        <w:t>Username: useradminwidget</w:t>
+      </w:r>
     </w:p>
     <w:p>
       <w:pPr>
@@ -2414,16 +2051,8 @@
         <w:rPr>
           <w:rFonts w:ascii="Courier New" w:hAnsi="Courier New" w:cs="Courier New"/>
         </w:rPr>
-        <w:t xml:space="preserve">Password: </w:t>
-      </w:r>
-      <w:proofErr w:type="spellStart"/>
-      <w:r>
-        <w:rPr>
-          <w:rFonts w:ascii="Courier New" w:hAnsi="Courier New" w:cs="Courier New"/>
-        </w:rPr>
-        <w:t>useradmin</w:t>
-      </w:r>
-      <w:proofErr w:type="spellEnd"/>
+        <w:t>Password: useradmin</w:t>
+      </w:r>
     </w:p>
     <w:p>
       <w:pPr>
@@ -2456,16 +2085,8 @@
         <w:rPr>
           <w:rFonts w:ascii="Courier New" w:hAnsi="Courier New" w:cs="Courier New"/>
         </w:rPr>
-        <w:t xml:space="preserve">Username: </w:t>
-      </w:r>
-      <w:proofErr w:type="spellStart"/>
-      <w:r>
-        <w:rPr>
-          <w:rFonts w:ascii="Courier New" w:hAnsi="Courier New" w:cs="Courier New"/>
-        </w:rPr>
-        <w:t>userName</w:t>
-      </w:r>
-      <w:proofErr w:type="spellEnd"/>
+        <w:t>Username: userName</w:t>
+      </w:r>
     </w:p>
     <w:p>
       <w:pPr>
@@ -2481,16 +2102,8 @@
         <w:rPr>
           <w:rFonts w:ascii="Courier New" w:hAnsi="Courier New" w:cs="Courier New"/>
         </w:rPr>
-        <w:t xml:space="preserve">Password: </w:t>
-      </w:r>
-      <w:proofErr w:type="spellStart"/>
-      <w:r>
-        <w:rPr>
-          <w:rFonts w:ascii="Courier New" w:hAnsi="Courier New" w:cs="Courier New"/>
-        </w:rPr>
-        <w:t>testPass</w:t>
-      </w:r>
-      <w:proofErr w:type="spellEnd"/>
+        <w:t>Password: testPass</w:t>
+      </w:r>
     </w:p>
     <w:p>
       <w:pPr>
@@ -2499,7 +2112,7 @@
           <w:rFonts w:ascii="Courier New" w:hAnsi="Courier New" w:cs="Courier New"/>
         </w:rPr>
       </w:pPr>
-      <w:bookmarkStart w:id="10" w:name="_Toc126207081"/>
+      <w:bookmarkStart w:id="9" w:name="_Toc126207081"/>
       <w:r>
         <w:rPr>
           <w:rFonts w:ascii="Courier New" w:hAnsi="Courier New" w:cs="Courier New"/>
@@ -2512,7 +2125,7 @@
         </w:rPr>
         <w:t>Installation</w:t>
       </w:r>
-      <w:bookmarkEnd w:id="10"/>
+      <w:bookmarkEnd w:id="9"/>
     </w:p>
     <w:p>
       <w:pPr>
@@ -2903,14 +2516,14 @@
           <w:rFonts w:ascii="Courier New" w:hAnsi="Courier New" w:cs="Courier New"/>
         </w:rPr>
       </w:pPr>
-      <w:bookmarkStart w:id="11" w:name="_Toc126207082"/>
+      <w:bookmarkStart w:id="10" w:name="_Toc126207082"/>
       <w:r>
         <w:rPr>
           <w:rFonts w:ascii="Courier New" w:hAnsi="Courier New" w:cs="Courier New"/>
         </w:rPr>
         <w:t>Tomcat Install &amp; Config</w:t>
       </w:r>
-      <w:bookmarkEnd w:id="11"/>
+      <w:bookmarkEnd w:id="10"/>
     </w:p>
     <w:p>
       <w:pPr>
@@ -2990,7 +2603,6 @@
         <w:rPr>
           <w:rFonts w:ascii="Courier New" w:hAnsi="Courier New" w:cs="Courier New"/>
         </w:rPr>
-        <w:lastRenderedPageBreak/>
         <w:t>Under Binary Distributions select method in which to install Tomcat</w:t>
       </w:r>
     </w:p>

</xml_diff>

<commit_message>
#38 Final Docs and SQL Import Spinner
</commit_message>
<xml_diff>
--- a/OnlineAuction/Documents/Install/Install Manual.docx
+++ b/OnlineAuction/Documents/Install/Install Manual.docx
@@ -313,7 +313,6 @@
           <w:docPartUnique/>
         </w:docPartObj>
       </w:sdtPr>
-      <w:sdtEndPr/>
       <w:sdtContent>
         <w:p>
           <w:pPr>
@@ -1525,6 +1524,23 @@
         <w:rPr>
           <w:rFonts w:cs="Courier New"/>
         </w:rPr>
+        <w:t>Please wait for SQL import to complete.</w:t>
+      </w:r>
+    </w:p>
+    <w:p>
+      <w:pPr>
+        <w:numPr>
+          <w:ilvl w:val="0"/>
+          <w:numId w:val="5"/>
+        </w:numPr>
+        <w:rPr>
+          <w:rFonts w:cs="Courier New"/>
+        </w:rPr>
+      </w:pPr>
+      <w:r>
+        <w:rPr>
+          <w:rFonts w:cs="Courier New"/>
+        </w:rPr>
         <w:t xml:space="preserve">In a web browser, enter the following URL: </w:t>
       </w:r>
       <w:hyperlink r:id="rId9" w:history="1">
@@ -1736,6 +1752,7 @@
         <w:rPr>
           <w:rFonts w:cs="Courier New"/>
         </w:rPr>
+        <w:lastRenderedPageBreak/>
         <w:t xml:space="preserve">Select the following components when marking for </w:t>
       </w:r>
       <w:proofErr w:type="gramStart"/>
@@ -1758,7 +1775,6 @@
         <w:rPr>
           <w:rFonts w:cs="Courier New"/>
         </w:rPr>
-        <w:lastRenderedPageBreak/>
         <w:t>NOTE: the default installation should have these preset, but these are the necessary parts otherwise</w:t>
       </w:r>
     </w:p>
@@ -2196,6 +2212,37 @@
         <w:t>finish</w:t>
       </w:r>
       <w:proofErr w:type="gramEnd"/>
+    </w:p>
+    <w:p>
+      <w:pPr>
+        <w:numPr>
+          <w:ilvl w:val="0"/>
+          <w:numId w:val="12"/>
+        </w:numPr>
+        <w:rPr>
+          <w:rFonts w:cs="Courier New"/>
+        </w:rPr>
+      </w:pPr>
+      <w:r>
+        <w:rPr>
+          <w:rFonts w:cs="Courier New"/>
+        </w:rPr>
+        <w:t>If you have a database schema titled ‘</w:t>
+      </w:r>
+      <w:proofErr w:type="spellStart"/>
+      <w:r>
+        <w:rPr>
+          <w:rFonts w:cs="Courier New"/>
+        </w:rPr>
+        <w:t>sellingwidgets</w:t>
+      </w:r>
+      <w:proofErr w:type="spellEnd"/>
+      <w:r>
+        <w:rPr>
+          <w:rFonts w:cs="Courier New"/>
+        </w:rPr>
+        <w:t>’, please right click and “drop schema” before running.</w:t>
+      </w:r>
     </w:p>
     <w:p>
       <w:pPr>
@@ -2495,6 +2542,7 @@
         <w:rPr>
           <w:rFonts w:cs="Courier New"/>
         </w:rPr>
+        <w:lastRenderedPageBreak/>
         <w:t xml:space="preserve">[Option 2] </w:t>
       </w:r>
       <w:r>
@@ -2556,7 +2604,6 @@
         <w:rPr>
           <w:rFonts w:cs="Courier New"/>
         </w:rPr>
-        <w:lastRenderedPageBreak/>
         <w:t>If it is not installed, please return to “Docker Installation” Step.</w:t>
       </w:r>
     </w:p>
@@ -2884,7 +2931,7 @@
           <w:noProof/>
         </w:rPr>
         <w:drawing>
-          <wp:anchor distT="0" distB="0" distL="114300" distR="114300" simplePos="0" relativeHeight="251658240" behindDoc="1" locked="0" layoutInCell="1" allowOverlap="1" wp14:anchorId="0490B7DC" wp14:editId="7C32FCFE">
+          <wp:anchor distT="0" distB="0" distL="114300" distR="114300" simplePos="0" relativeHeight="251658240" behindDoc="1" locked="0" layoutInCell="1" allowOverlap="1" wp14:anchorId="0490B7DC" wp14:editId="050C594F">
             <wp:simplePos x="0" y="0"/>
             <wp:positionH relativeFrom="column">
               <wp:posOffset>63500</wp:posOffset>
@@ -3061,6 +3108,7 @@
         <w:rPr>
           <w:rFonts w:cs="Courier New"/>
         </w:rPr>
+        <w:lastRenderedPageBreak/>
         <w:t>To use the site for testing, without creation of a new account, use the following credentials:</w:t>
       </w:r>
     </w:p>
@@ -3120,7 +3168,6 @@
         <w:rPr>
           <w:rFonts w:cs="Courier New"/>
         </w:rPr>
-        <w:lastRenderedPageBreak/>
         <w:t xml:space="preserve">Password: </w:t>
       </w:r>
       <w:proofErr w:type="spellStart"/>
@@ -5564,7 +5611,6 @@
   <w:style w:type="character" w:default="1" w:styleId="DefaultParagraphFont">
     <w:name w:val="Default Paragraph Font"/>
     <w:uiPriority w:val="1"/>
-    <w:semiHidden/>
     <w:unhideWhenUsed/>
   </w:style>
   <w:style w:type="table" w:default="1" w:styleId="TableNormal">

</xml_diff>